<commit_message>
nambah rumusan masalah + tujuan
</commit_message>
<xml_diff>
--- a/KTIQ agama.docx
+++ b/KTIQ agama.docx
@@ -33,7 +33,7 @@
           <w:szCs w:val="36"/>
         </w:rPr>
       </w:pPr>
-      <w:bookmarkStart w:id="0" w:name="_Toc99532621"/>
+      <w:bookmarkStart w:id="0" w:name="_Toc100401620"/>
       <w:r>
         <w:rPr>
           <w:rFonts w:ascii="Times New Roman" w:hAnsi="Times New Roman" w:cs="Times New Roman"/>
@@ -426,7 +426,7 @@
         </w:rPr>
       </w:pPr>
       <w:bookmarkStart w:id="1" w:name="_3oicdnh7bhkr" w:colFirst="0" w:colLast="0"/>
-      <w:bookmarkStart w:id="2" w:name="_Toc99532622"/>
+      <w:bookmarkStart w:id="2" w:name="_Toc100401621"/>
       <w:bookmarkEnd w:id="1"/>
       <w:r>
         <w:rPr>
@@ -483,8 +483,6 @@
             <w:rPr>
               <w:rFonts w:cstheme="minorBidi"/>
               <w:noProof/>
-              <w:sz w:val="24"/>
-              <w:szCs w:val="24"/>
             </w:rPr>
           </w:pPr>
           <w:r>
@@ -508,7 +506,7 @@
             </w:rPr>
             <w:fldChar w:fldCharType="separate"/>
           </w:r>
-          <w:hyperlink w:anchor="_Toc99532621" w:history="1">
+          <w:hyperlink w:anchor="_Toc100401620" w:history="1">
             <w:r>
               <w:rPr>
                 <w:rStyle w:val="Hyperlink"/>
@@ -516,8 +514,6 @@
                 <w:b/>
                 <w:bCs/>
                 <w:noProof/>
-                <w:sz w:val="24"/>
-                <w:szCs w:val="24"/>
               </w:rPr>
               <w:t>Kata pengantar</w:t>
             </w:r>
@@ -525,8 +521,6 @@
               <w:rPr>
                 <w:noProof/>
                 <w:webHidden/>
-                <w:sz w:val="24"/>
-                <w:szCs w:val="24"/>
               </w:rPr>
               <w:tab/>
             </w:r>
@@ -534,8 +528,6 @@
               <w:rPr>
                 <w:noProof/>
                 <w:webHidden/>
-                <w:sz w:val="24"/>
-                <w:szCs w:val="24"/>
               </w:rPr>
               <w:fldChar w:fldCharType="begin"/>
             </w:r>
@@ -543,25 +535,19 @@
               <w:rPr>
                 <w:noProof/>
                 <w:webHidden/>
-                <w:sz w:val="24"/>
-                <w:szCs w:val="24"/>
-              </w:rPr>
-              <w:instrText xml:space="preserve"> PAGEREF _Toc99532621 \h </w:instrText>
-            </w:r>
-            <w:r>
-              <w:rPr>
-                <w:noProof/>
-                <w:webHidden/>
-                <w:sz w:val="24"/>
-                <w:szCs w:val="24"/>
-              </w:rPr>
-            </w:r>
-            <w:r>
-              <w:rPr>
-                <w:noProof/>
-                <w:webHidden/>
-                <w:sz w:val="24"/>
-                <w:szCs w:val="24"/>
+              </w:rPr>
+              <w:instrText xml:space="preserve"> PAGEREF _Toc100401620 \h </w:instrText>
+            </w:r>
+            <w:r>
+              <w:rPr>
+                <w:noProof/>
+                <w:webHidden/>
+              </w:rPr>
+            </w:r>
+            <w:r>
+              <w:rPr>
+                <w:noProof/>
+                <w:webHidden/>
               </w:rPr>
               <w:fldChar w:fldCharType="separate"/>
             </w:r>
@@ -569,8 +555,6 @@
               <w:rPr>
                 <w:noProof/>
                 <w:webHidden/>
-                <w:sz w:val="24"/>
-                <w:szCs w:val="24"/>
               </w:rPr>
               <w:t>ii</w:t>
             </w:r>
@@ -578,8 +562,6 @@
               <w:rPr>
                 <w:noProof/>
                 <w:webHidden/>
-                <w:sz w:val="24"/>
-                <w:szCs w:val="24"/>
               </w:rPr>
               <w:fldChar w:fldCharType="end"/>
             </w:r>
@@ -594,11 +576,9 @@
             <w:rPr>
               <w:rFonts w:cstheme="minorBidi"/>
               <w:noProof/>
-              <w:sz w:val="24"/>
-              <w:szCs w:val="24"/>
             </w:rPr>
           </w:pPr>
-          <w:hyperlink w:anchor="_Toc99532622" w:history="1">
+          <w:hyperlink w:anchor="_Toc100401621" w:history="1">
             <w:r>
               <w:rPr>
                 <w:rStyle w:val="Hyperlink"/>
@@ -606,8 +586,6 @@
                 <w:b/>
                 <w:bCs/>
                 <w:noProof/>
-                <w:sz w:val="24"/>
-                <w:szCs w:val="24"/>
               </w:rPr>
               <w:t>DAFTAR ISI</w:t>
             </w:r>
@@ -615,8 +593,6 @@
               <w:rPr>
                 <w:noProof/>
                 <w:webHidden/>
-                <w:sz w:val="24"/>
-                <w:szCs w:val="24"/>
               </w:rPr>
               <w:tab/>
             </w:r>
@@ -624,8 +600,6 @@
               <w:rPr>
                 <w:noProof/>
                 <w:webHidden/>
-                <w:sz w:val="24"/>
-                <w:szCs w:val="24"/>
               </w:rPr>
               <w:fldChar w:fldCharType="begin"/>
             </w:r>
@@ -633,25 +607,19 @@
               <w:rPr>
                 <w:noProof/>
                 <w:webHidden/>
-                <w:sz w:val="24"/>
-                <w:szCs w:val="24"/>
-              </w:rPr>
-              <w:instrText xml:space="preserve"> PAGEREF _Toc99532622 \h </w:instrText>
-            </w:r>
-            <w:r>
-              <w:rPr>
-                <w:noProof/>
-                <w:webHidden/>
-                <w:sz w:val="24"/>
-                <w:szCs w:val="24"/>
-              </w:rPr>
-            </w:r>
-            <w:r>
-              <w:rPr>
-                <w:noProof/>
-                <w:webHidden/>
-                <w:sz w:val="24"/>
-                <w:szCs w:val="24"/>
+              </w:rPr>
+              <w:instrText xml:space="preserve"> PAGEREF _Toc100401621 \h </w:instrText>
+            </w:r>
+            <w:r>
+              <w:rPr>
+                <w:noProof/>
+                <w:webHidden/>
+              </w:rPr>
+            </w:r>
+            <w:r>
+              <w:rPr>
+                <w:noProof/>
+                <w:webHidden/>
               </w:rPr>
               <w:fldChar w:fldCharType="separate"/>
             </w:r>
@@ -659,8 +627,6 @@
               <w:rPr>
                 <w:noProof/>
                 <w:webHidden/>
-                <w:sz w:val="24"/>
-                <w:szCs w:val="24"/>
               </w:rPr>
               <w:t>iii</w:t>
             </w:r>
@@ -668,8 +634,6 @@
               <w:rPr>
                 <w:noProof/>
                 <w:webHidden/>
-                <w:sz w:val="24"/>
-                <w:szCs w:val="24"/>
               </w:rPr>
               <w:fldChar w:fldCharType="end"/>
             </w:r>
@@ -684,11 +648,9 @@
             <w:rPr>
               <w:rFonts w:cstheme="minorBidi"/>
               <w:noProof/>
-              <w:sz w:val="24"/>
-              <w:szCs w:val="24"/>
             </w:rPr>
           </w:pPr>
-          <w:hyperlink w:anchor="_Toc99532623" w:history="1">
+          <w:hyperlink w:anchor="_Toc100401622" w:history="1">
             <w:r>
               <w:rPr>
                 <w:rStyle w:val="Hyperlink"/>
@@ -696,8 +658,6 @@
                 <w:b/>
                 <w:bCs/>
                 <w:noProof/>
-                <w:sz w:val="24"/>
-                <w:szCs w:val="24"/>
               </w:rPr>
               <w:t>ABSTRAK</w:t>
             </w:r>
@@ -705,8 +665,6 @@
               <w:rPr>
                 <w:noProof/>
                 <w:webHidden/>
-                <w:sz w:val="24"/>
-                <w:szCs w:val="24"/>
               </w:rPr>
               <w:tab/>
             </w:r>
@@ -714,8 +672,6 @@
               <w:rPr>
                 <w:noProof/>
                 <w:webHidden/>
-                <w:sz w:val="24"/>
-                <w:szCs w:val="24"/>
               </w:rPr>
               <w:fldChar w:fldCharType="begin"/>
             </w:r>
@@ -723,25 +679,19 @@
               <w:rPr>
                 <w:noProof/>
                 <w:webHidden/>
-                <w:sz w:val="24"/>
-                <w:szCs w:val="24"/>
-              </w:rPr>
-              <w:instrText xml:space="preserve"> PAGEREF _Toc99532623 \h </w:instrText>
-            </w:r>
-            <w:r>
-              <w:rPr>
-                <w:noProof/>
-                <w:webHidden/>
-                <w:sz w:val="24"/>
-                <w:szCs w:val="24"/>
-              </w:rPr>
-            </w:r>
-            <w:r>
-              <w:rPr>
-                <w:noProof/>
-                <w:webHidden/>
-                <w:sz w:val="24"/>
-                <w:szCs w:val="24"/>
+              </w:rPr>
+              <w:instrText xml:space="preserve"> PAGEREF _Toc100401622 \h </w:instrText>
+            </w:r>
+            <w:r>
+              <w:rPr>
+                <w:noProof/>
+                <w:webHidden/>
+              </w:rPr>
+            </w:r>
+            <w:r>
+              <w:rPr>
+                <w:noProof/>
+                <w:webHidden/>
               </w:rPr>
               <w:fldChar w:fldCharType="separate"/>
             </w:r>
@@ -749,8 +699,6 @@
               <w:rPr>
                 <w:noProof/>
                 <w:webHidden/>
-                <w:sz w:val="24"/>
-                <w:szCs w:val="24"/>
               </w:rPr>
               <w:t>iv</w:t>
             </w:r>
@@ -758,8 +706,6 @@
               <w:rPr>
                 <w:noProof/>
                 <w:webHidden/>
-                <w:sz w:val="24"/>
-                <w:szCs w:val="24"/>
               </w:rPr>
               <w:fldChar w:fldCharType="end"/>
             </w:r>
@@ -774,11 +720,9 @@
             <w:rPr>
               <w:rFonts w:cstheme="minorBidi"/>
               <w:noProof/>
-              <w:sz w:val="24"/>
-              <w:szCs w:val="24"/>
             </w:rPr>
           </w:pPr>
-          <w:hyperlink w:anchor="_Toc99532624" w:history="1">
+          <w:hyperlink w:anchor="_Toc100401623" w:history="1">
             <w:r>
               <w:rPr>
                 <w:rStyle w:val="Hyperlink"/>
@@ -786,11 +730,8 @@
                 <w:b/>
                 <w:bCs/>
                 <w:noProof/>
-                <w:sz w:val="24"/>
-                <w:szCs w:val="24"/>
-                <w:lang w:val="en-US"/>
-              </w:rPr>
-              <w:t xml:space="preserve">BAB I </w:t>
+              </w:rPr>
+              <w:t>P</w:t>
             </w:r>
             <w:r>
               <w:rPr>
@@ -799,17 +740,14 @@
                 <w:b/>
                 <w:bCs/>
                 <w:noProof/>
-                <w:sz w:val="24"/>
-                <w:szCs w:val="24"/>
-              </w:rPr>
-              <w:t>PENDAHULUAN</w:t>
-            </w:r>
-            <w:r>
-              <w:rPr>
-                <w:noProof/>
-                <w:webHidden/>
-                <w:sz w:val="24"/>
-                <w:szCs w:val="24"/>
+                <w:lang w:val="en-US"/>
+              </w:rPr>
+              <w:t>endahuluan</w:t>
+            </w:r>
+            <w:r>
+              <w:rPr>
+                <w:noProof/>
+                <w:webHidden/>
               </w:rPr>
               <w:tab/>
             </w:r>
@@ -817,8 +755,6 @@
               <w:rPr>
                 <w:noProof/>
                 <w:webHidden/>
-                <w:sz w:val="24"/>
-                <w:szCs w:val="24"/>
               </w:rPr>
               <w:fldChar w:fldCharType="begin"/>
             </w:r>
@@ -826,25 +762,19 @@
               <w:rPr>
                 <w:noProof/>
                 <w:webHidden/>
-                <w:sz w:val="24"/>
-                <w:szCs w:val="24"/>
-              </w:rPr>
-              <w:instrText xml:space="preserve"> PAGEREF _Toc99532624 \h </w:instrText>
-            </w:r>
-            <w:r>
-              <w:rPr>
-                <w:noProof/>
-                <w:webHidden/>
-                <w:sz w:val="24"/>
-                <w:szCs w:val="24"/>
-              </w:rPr>
-            </w:r>
-            <w:r>
-              <w:rPr>
-                <w:noProof/>
-                <w:webHidden/>
-                <w:sz w:val="24"/>
-                <w:szCs w:val="24"/>
+              </w:rPr>
+              <w:instrText xml:space="preserve"> PAGEREF _Toc100401623 \h </w:instrText>
+            </w:r>
+            <w:r>
+              <w:rPr>
+                <w:noProof/>
+                <w:webHidden/>
+              </w:rPr>
+            </w:r>
+            <w:r>
+              <w:rPr>
+                <w:noProof/>
+                <w:webHidden/>
               </w:rPr>
               <w:fldChar w:fldCharType="separate"/>
             </w:r>
@@ -852,8 +782,6 @@
               <w:rPr>
                 <w:noProof/>
                 <w:webHidden/>
-                <w:sz w:val="24"/>
-                <w:szCs w:val="24"/>
               </w:rPr>
               <w:t>1</w:t>
             </w:r>
@@ -861,348 +789,6 @@
               <w:rPr>
                 <w:noProof/>
                 <w:webHidden/>
-                <w:sz w:val="24"/>
-                <w:szCs w:val="24"/>
-              </w:rPr>
-              <w:fldChar w:fldCharType="end"/>
-            </w:r>
-          </w:hyperlink>
-        </w:p>
-        <w:p>
-          <w:pPr>
-            <w:pStyle w:val="TOC2"/>
-            <w:tabs>
-              <w:tab w:val="left" w:pos="880"/>
-              <w:tab w:val="right" w:leader="dot" w:pos="9019"/>
-            </w:tabs>
-            <w:rPr>
-              <w:rFonts w:cstheme="minorBidi"/>
-              <w:noProof/>
-              <w:sz w:val="24"/>
-              <w:szCs w:val="24"/>
-            </w:rPr>
-          </w:pPr>
-          <w:hyperlink w:anchor="_Toc99532625" w:history="1">
-            <w:r>
-              <w:rPr>
-                <w:rStyle w:val="Hyperlink"/>
-                <w:rFonts w:ascii="Times New Roman" w:hAnsi="Times New Roman"/>
-                <w:b/>
-                <w:bCs/>
-                <w:noProof/>
-                <w:sz w:val="24"/>
-                <w:szCs w:val="24"/>
-              </w:rPr>
-              <w:t>1.1.</w:t>
-            </w:r>
-            <w:r>
-              <w:rPr>
-                <w:rFonts w:cstheme="minorBidi"/>
-                <w:noProof/>
-                <w:sz w:val="24"/>
-                <w:szCs w:val="24"/>
-              </w:rPr>
-              <w:tab/>
-            </w:r>
-            <w:r>
-              <w:rPr>
-                <w:rStyle w:val="Hyperlink"/>
-                <w:rFonts w:ascii="Times New Roman" w:hAnsi="Times New Roman"/>
-                <w:b/>
-                <w:bCs/>
-                <w:noProof/>
-                <w:sz w:val="24"/>
-                <w:szCs w:val="24"/>
-                <w:lang w:val="en-US"/>
-              </w:rPr>
-              <w:t>Latar belakang</w:t>
-            </w:r>
-            <w:r>
-              <w:rPr>
-                <w:noProof/>
-                <w:webHidden/>
-                <w:sz w:val="24"/>
-                <w:szCs w:val="24"/>
-              </w:rPr>
-              <w:tab/>
-            </w:r>
-            <w:r>
-              <w:rPr>
-                <w:noProof/>
-                <w:webHidden/>
-                <w:sz w:val="24"/>
-                <w:szCs w:val="24"/>
-              </w:rPr>
-              <w:fldChar w:fldCharType="begin"/>
-            </w:r>
-            <w:r>
-              <w:rPr>
-                <w:noProof/>
-                <w:webHidden/>
-                <w:sz w:val="24"/>
-                <w:szCs w:val="24"/>
-              </w:rPr>
-              <w:instrText xml:space="preserve"> PAGEREF _Toc99532625 \h </w:instrText>
-            </w:r>
-            <w:r>
-              <w:rPr>
-                <w:noProof/>
-                <w:webHidden/>
-                <w:sz w:val="24"/>
-                <w:szCs w:val="24"/>
-              </w:rPr>
-            </w:r>
-            <w:r>
-              <w:rPr>
-                <w:noProof/>
-                <w:webHidden/>
-                <w:sz w:val="24"/>
-                <w:szCs w:val="24"/>
-              </w:rPr>
-              <w:fldChar w:fldCharType="separate"/>
-            </w:r>
-            <w:r>
-              <w:rPr>
-                <w:noProof/>
-                <w:webHidden/>
-                <w:sz w:val="24"/>
-                <w:szCs w:val="24"/>
-              </w:rPr>
-              <w:t>1</w:t>
-            </w:r>
-            <w:r>
-              <w:rPr>
-                <w:noProof/>
-                <w:webHidden/>
-                <w:sz w:val="24"/>
-                <w:szCs w:val="24"/>
-              </w:rPr>
-              <w:fldChar w:fldCharType="end"/>
-            </w:r>
-          </w:hyperlink>
-        </w:p>
-        <w:p>
-          <w:pPr>
-            <w:pStyle w:val="TOC2"/>
-            <w:tabs>
-              <w:tab w:val="left" w:pos="880"/>
-              <w:tab w:val="right" w:leader="dot" w:pos="9019"/>
-            </w:tabs>
-            <w:rPr>
-              <w:rFonts w:cstheme="minorBidi"/>
-              <w:noProof/>
-              <w:sz w:val="24"/>
-              <w:szCs w:val="24"/>
-            </w:rPr>
-          </w:pPr>
-          <w:hyperlink w:anchor="_Toc99532626" w:history="1">
-            <w:r>
-              <w:rPr>
-                <w:rStyle w:val="Hyperlink"/>
-                <w:rFonts w:ascii="Times New Roman" w:hAnsi="Times New Roman"/>
-                <w:b/>
-                <w:bCs/>
-                <w:noProof/>
-                <w:sz w:val="24"/>
-                <w:szCs w:val="24"/>
-              </w:rPr>
-              <w:t>1.2.</w:t>
-            </w:r>
-            <w:r>
-              <w:rPr>
-                <w:rFonts w:cstheme="minorBidi"/>
-                <w:noProof/>
-                <w:sz w:val="24"/>
-                <w:szCs w:val="24"/>
-              </w:rPr>
-              <w:tab/>
-            </w:r>
-            <w:r>
-              <w:rPr>
-                <w:rStyle w:val="Hyperlink"/>
-                <w:rFonts w:ascii="Times New Roman" w:hAnsi="Times New Roman"/>
-                <w:b/>
-                <w:bCs/>
-                <w:noProof/>
-                <w:sz w:val="24"/>
-                <w:szCs w:val="24"/>
-                <w:lang w:val="en-US"/>
-              </w:rPr>
-              <w:t>Rumusan masalah</w:t>
-            </w:r>
-            <w:r>
-              <w:rPr>
-                <w:noProof/>
-                <w:webHidden/>
-                <w:sz w:val="24"/>
-                <w:szCs w:val="24"/>
-              </w:rPr>
-              <w:tab/>
-            </w:r>
-            <w:r>
-              <w:rPr>
-                <w:noProof/>
-                <w:webHidden/>
-                <w:sz w:val="24"/>
-                <w:szCs w:val="24"/>
-              </w:rPr>
-              <w:fldChar w:fldCharType="begin"/>
-            </w:r>
-            <w:r>
-              <w:rPr>
-                <w:noProof/>
-                <w:webHidden/>
-                <w:sz w:val="24"/>
-                <w:szCs w:val="24"/>
-              </w:rPr>
-              <w:instrText xml:space="preserve"> PAGEREF _Toc99532626 \h </w:instrText>
-            </w:r>
-            <w:r>
-              <w:rPr>
-                <w:noProof/>
-                <w:webHidden/>
-                <w:sz w:val="24"/>
-                <w:szCs w:val="24"/>
-              </w:rPr>
-            </w:r>
-            <w:r>
-              <w:rPr>
-                <w:noProof/>
-                <w:webHidden/>
-                <w:sz w:val="24"/>
-                <w:szCs w:val="24"/>
-              </w:rPr>
-              <w:fldChar w:fldCharType="separate"/>
-            </w:r>
-            <w:r>
-              <w:rPr>
-                <w:noProof/>
-                <w:webHidden/>
-                <w:sz w:val="24"/>
-                <w:szCs w:val="24"/>
-              </w:rPr>
-              <w:t>1</w:t>
-            </w:r>
-            <w:r>
-              <w:rPr>
-                <w:noProof/>
-                <w:webHidden/>
-                <w:sz w:val="24"/>
-                <w:szCs w:val="24"/>
-              </w:rPr>
-              <w:fldChar w:fldCharType="end"/>
-            </w:r>
-          </w:hyperlink>
-        </w:p>
-        <w:p>
-          <w:pPr>
-            <w:pStyle w:val="TOC2"/>
-            <w:tabs>
-              <w:tab w:val="left" w:pos="880"/>
-              <w:tab w:val="right" w:leader="dot" w:pos="9019"/>
-            </w:tabs>
-            <w:rPr>
-              <w:rFonts w:cstheme="minorBidi"/>
-              <w:noProof/>
-              <w:sz w:val="24"/>
-              <w:szCs w:val="24"/>
-            </w:rPr>
-          </w:pPr>
-          <w:hyperlink w:anchor="_Toc99532627" w:history="1">
-            <w:r>
-              <w:rPr>
-                <w:rStyle w:val="Hyperlink"/>
-                <w:rFonts w:ascii="Times New Roman" w:hAnsi="Times New Roman"/>
-                <w:b/>
-                <w:bCs/>
-                <w:noProof/>
-                <w:sz w:val="24"/>
-                <w:szCs w:val="24"/>
-                <w:lang w:val="en-US"/>
-              </w:rPr>
-              <w:t>1.3.</w:t>
-            </w:r>
-            <w:r>
-              <w:rPr>
-                <w:rFonts w:cstheme="minorBidi"/>
-                <w:noProof/>
-                <w:sz w:val="24"/>
-                <w:szCs w:val="24"/>
-              </w:rPr>
-              <w:tab/>
-            </w:r>
-            <w:r>
-              <w:rPr>
-                <w:rStyle w:val="Hyperlink"/>
-                <w:rFonts w:ascii="Times New Roman" w:hAnsi="Times New Roman"/>
-                <w:b/>
-                <w:bCs/>
-                <w:noProof/>
-                <w:sz w:val="24"/>
-                <w:szCs w:val="24"/>
-                <w:lang w:val="en-US"/>
-              </w:rPr>
-              <w:t>Tujuan</w:t>
-            </w:r>
-            <w:r>
-              <w:rPr>
-                <w:noProof/>
-                <w:webHidden/>
-                <w:sz w:val="24"/>
-                <w:szCs w:val="24"/>
-              </w:rPr>
-              <w:tab/>
-            </w:r>
-            <w:r>
-              <w:rPr>
-                <w:noProof/>
-                <w:webHidden/>
-                <w:sz w:val="24"/>
-                <w:szCs w:val="24"/>
-              </w:rPr>
-              <w:fldChar w:fldCharType="begin"/>
-            </w:r>
-            <w:r>
-              <w:rPr>
-                <w:noProof/>
-                <w:webHidden/>
-                <w:sz w:val="24"/>
-                <w:szCs w:val="24"/>
-              </w:rPr>
-              <w:instrText xml:space="preserve"> PAGEREF _Toc99532627 \h </w:instrText>
-            </w:r>
-            <w:r>
-              <w:rPr>
-                <w:noProof/>
-                <w:webHidden/>
-                <w:sz w:val="24"/>
-                <w:szCs w:val="24"/>
-              </w:rPr>
-            </w:r>
-            <w:r>
-              <w:rPr>
-                <w:noProof/>
-                <w:webHidden/>
-                <w:sz w:val="24"/>
-                <w:szCs w:val="24"/>
-              </w:rPr>
-              <w:fldChar w:fldCharType="separate"/>
-            </w:r>
-            <w:r>
-              <w:rPr>
-                <w:noProof/>
-                <w:webHidden/>
-                <w:sz w:val="24"/>
-                <w:szCs w:val="24"/>
-              </w:rPr>
-              <w:t>1</w:t>
-            </w:r>
-            <w:r>
-              <w:rPr>
-                <w:noProof/>
-                <w:webHidden/>
-                <w:sz w:val="24"/>
-                <w:szCs w:val="24"/>
               </w:rPr>
               <w:fldChar w:fldCharType="end"/>
             </w:r>
@@ -1217,11 +803,9 @@
             <w:rPr>
               <w:rFonts w:cstheme="minorBidi"/>
               <w:noProof/>
-              <w:sz w:val="24"/>
-              <w:szCs w:val="24"/>
             </w:rPr>
           </w:pPr>
-          <w:hyperlink w:anchor="_Toc99532628" w:history="1">
+          <w:hyperlink w:anchor="_Toc100401624" w:history="1">
             <w:r>
               <w:rPr>
                 <w:rStyle w:val="Hyperlink"/>
@@ -1229,18 +813,14 @@
                 <w:b/>
                 <w:bCs/>
                 <w:noProof/>
-                <w:sz w:val="24"/>
-                <w:szCs w:val="24"/>
                 <w:lang w:val="en-US"/>
               </w:rPr>
-              <w:t>BAB II METODE PENELITIAN</w:t>
-            </w:r>
-            <w:r>
-              <w:rPr>
-                <w:noProof/>
-                <w:webHidden/>
-                <w:sz w:val="24"/>
-                <w:szCs w:val="24"/>
+              <w:t>Rumusan Masalah</w:t>
+            </w:r>
+            <w:r>
+              <w:rPr>
+                <w:noProof/>
+                <w:webHidden/>
               </w:rPr>
               <w:tab/>
             </w:r>
@@ -1248,8 +828,6 @@
               <w:rPr>
                 <w:noProof/>
                 <w:webHidden/>
-                <w:sz w:val="24"/>
-                <w:szCs w:val="24"/>
               </w:rPr>
               <w:fldChar w:fldCharType="begin"/>
             </w:r>
@@ -1257,25 +835,19 @@
               <w:rPr>
                 <w:noProof/>
                 <w:webHidden/>
-                <w:sz w:val="24"/>
-                <w:szCs w:val="24"/>
-              </w:rPr>
-              <w:instrText xml:space="preserve"> PAGEREF _Toc99532628 \h </w:instrText>
-            </w:r>
-            <w:r>
-              <w:rPr>
-                <w:noProof/>
-                <w:webHidden/>
-                <w:sz w:val="24"/>
-                <w:szCs w:val="24"/>
-              </w:rPr>
-            </w:r>
-            <w:r>
-              <w:rPr>
-                <w:noProof/>
-                <w:webHidden/>
-                <w:sz w:val="24"/>
-                <w:szCs w:val="24"/>
+              </w:rPr>
+              <w:instrText xml:space="preserve"> PAGEREF _Toc100401624 \h </w:instrText>
+            </w:r>
+            <w:r>
+              <w:rPr>
+                <w:noProof/>
+                <w:webHidden/>
+              </w:rPr>
+            </w:r>
+            <w:r>
+              <w:rPr>
+                <w:noProof/>
+                <w:webHidden/>
               </w:rPr>
               <w:fldChar w:fldCharType="separate"/>
             </w:r>
@@ -1283,17 +855,13 @@
               <w:rPr>
                 <w:noProof/>
                 <w:webHidden/>
-                <w:sz w:val="24"/>
-                <w:szCs w:val="24"/>
-              </w:rPr>
-              <w:t>2</w:t>
-            </w:r>
-            <w:r>
-              <w:rPr>
-                <w:noProof/>
-                <w:webHidden/>
-                <w:sz w:val="24"/>
-                <w:szCs w:val="24"/>
+              </w:rPr>
+              <w:t>1</w:t>
+            </w:r>
+            <w:r>
+              <w:rPr>
+                <w:noProof/>
+                <w:webHidden/>
               </w:rPr>
               <w:fldChar w:fldCharType="end"/>
             </w:r>
@@ -1301,19 +869,16 @@
         </w:p>
         <w:p>
           <w:pPr>
-            <w:pStyle w:val="TOC2"/>
+            <w:pStyle w:val="TOC1"/>
             <w:tabs>
-              <w:tab w:val="left" w:pos="880"/>
               <w:tab w:val="right" w:leader="dot" w:pos="9019"/>
             </w:tabs>
             <w:rPr>
               <w:rFonts w:cstheme="minorBidi"/>
               <w:noProof/>
-              <w:sz w:val="24"/>
-              <w:szCs w:val="24"/>
             </w:rPr>
           </w:pPr>
-          <w:hyperlink w:anchor="_Toc99532629" w:history="1">
+          <w:hyperlink w:anchor="_Toc100401625" w:history="1">
             <w:r>
               <w:rPr>
                 <w:rStyle w:val="Hyperlink"/>
@@ -1321,49 +886,21 @@
                 <w:b/>
                 <w:bCs/>
                 <w:noProof/>
-                <w:sz w:val="24"/>
-                <w:szCs w:val="24"/>
                 <w:lang w:val="en-US"/>
               </w:rPr>
-              <w:t>2.1.</w:t>
-            </w:r>
-            <w:r>
-              <w:rPr>
-                <w:rFonts w:cstheme="minorBidi"/>
-                <w:noProof/>
-                <w:sz w:val="24"/>
-                <w:szCs w:val="24"/>
+              <w:t>Tujuan</w:t>
+            </w:r>
+            <w:r>
+              <w:rPr>
+                <w:noProof/>
+                <w:webHidden/>
               </w:rPr>
               <w:tab/>
             </w:r>
             <w:r>
               <w:rPr>
-                <w:rStyle w:val="Hyperlink"/>
-                <w:rFonts w:ascii="Times New Roman" w:hAnsi="Times New Roman"/>
-                <w:b/>
-                <w:bCs/>
-                <w:noProof/>
-                <w:sz w:val="24"/>
-                <w:szCs w:val="24"/>
-                <w:lang w:val="en-US"/>
-              </w:rPr>
-              <w:t>Metode Penelitian</w:t>
-            </w:r>
-            <w:r>
-              <w:rPr>
-                <w:noProof/>
-                <w:webHidden/>
-                <w:sz w:val="24"/>
-                <w:szCs w:val="24"/>
-              </w:rPr>
-              <w:tab/>
-            </w:r>
-            <w:r>
-              <w:rPr>
-                <w:noProof/>
-                <w:webHidden/>
-                <w:sz w:val="24"/>
-                <w:szCs w:val="24"/>
+                <w:noProof/>
+                <w:webHidden/>
               </w:rPr>
               <w:fldChar w:fldCharType="begin"/>
             </w:r>
@@ -1371,25 +908,19 @@
               <w:rPr>
                 <w:noProof/>
                 <w:webHidden/>
-                <w:sz w:val="24"/>
-                <w:szCs w:val="24"/>
-              </w:rPr>
-              <w:instrText xml:space="preserve"> PAGEREF _Toc99532629 \h </w:instrText>
-            </w:r>
-            <w:r>
-              <w:rPr>
-                <w:noProof/>
-                <w:webHidden/>
-                <w:sz w:val="24"/>
-                <w:szCs w:val="24"/>
-              </w:rPr>
-            </w:r>
-            <w:r>
-              <w:rPr>
-                <w:noProof/>
-                <w:webHidden/>
-                <w:sz w:val="24"/>
-                <w:szCs w:val="24"/>
+              </w:rPr>
+              <w:instrText xml:space="preserve"> PAGEREF _Toc100401625 \h </w:instrText>
+            </w:r>
+            <w:r>
+              <w:rPr>
+                <w:noProof/>
+                <w:webHidden/>
+              </w:rPr>
+            </w:r>
+            <w:r>
+              <w:rPr>
+                <w:noProof/>
+                <w:webHidden/>
               </w:rPr>
               <w:fldChar w:fldCharType="separate"/>
             </w:r>
@@ -1397,17 +928,13 @@
               <w:rPr>
                 <w:noProof/>
                 <w:webHidden/>
-                <w:sz w:val="24"/>
-                <w:szCs w:val="24"/>
-              </w:rPr>
-              <w:t>2</w:t>
-            </w:r>
-            <w:r>
-              <w:rPr>
-                <w:noProof/>
-                <w:webHidden/>
-                <w:sz w:val="24"/>
-                <w:szCs w:val="24"/>
+              </w:rPr>
+              <w:t>1</w:t>
+            </w:r>
+            <w:r>
+              <w:rPr>
+                <w:noProof/>
+                <w:webHidden/>
               </w:rPr>
               <w:fldChar w:fldCharType="end"/>
             </w:r>
@@ -1451,7 +978,7 @@
         </w:rPr>
       </w:pPr>
       <w:bookmarkStart w:id="3" w:name="_otydq7nxf4hc" w:colFirst="0" w:colLast="0"/>
-      <w:bookmarkStart w:id="4" w:name="_Toc99532623"/>
+      <w:bookmarkStart w:id="4" w:name="_Toc100401622"/>
       <w:bookmarkEnd w:id="3"/>
       <w:r>
         <w:rPr>
@@ -1505,7 +1032,6 @@
     <w:p>
       <w:pPr>
         <w:pStyle w:val="Judul1"/>
-        <w:jc w:val="center"/>
         <w:rPr>
           <w:rFonts w:ascii="Times New Roman" w:hAnsi="Times New Roman" w:cs="Times New Roman"/>
           <w:b/>
@@ -1515,7 +1041,18 @@
           <w:lang w:val="en-US"/>
         </w:rPr>
       </w:pPr>
-      <w:bookmarkStart w:id="6" w:name="_Toc99532624"/>
+      <w:bookmarkStart w:id="6" w:name="_Toc100401623"/>
+      <w:r>
+        <w:rPr>
+          <w:rFonts w:ascii="Times New Roman" w:hAnsi="Times New Roman" w:cs="Times New Roman"/>
+          <w:b/>
+          <w:bCs/>
+          <w:sz w:val="36"/>
+          <w:szCs w:val="36"/>
+        </w:rPr>
+        <w:lastRenderedPageBreak/>
+        <w:t>P</w:t>
+      </w:r>
       <w:r>
         <w:rPr>
           <w:rFonts w:ascii="Times New Roman" w:hAnsi="Times New Roman" w:cs="Times New Roman"/>
@@ -1525,141 +1062,19 @@
           <w:szCs w:val="36"/>
           <w:lang w:val="en-US"/>
         </w:rPr>
-        <w:lastRenderedPageBreak/>
-        <w:t xml:space="preserve">BAB I </w:t>
-      </w:r>
-      <w:r>
-        <w:rPr>
-          <w:rFonts w:ascii="Times New Roman" w:hAnsi="Times New Roman" w:cs="Times New Roman"/>
-          <w:b/>
-          <w:bCs/>
-          <w:sz w:val="36"/>
-          <w:szCs w:val="36"/>
-        </w:rPr>
-        <w:t>PENDAHULUAN</w:t>
+        <w:t>endahuluan</w:t>
       </w:r>
       <w:bookmarkEnd w:id="6"/>
     </w:p>
     <w:p>
       <w:pPr>
-        <w:pStyle w:val="Judul2"/>
-        <w:numPr>
-          <w:ilvl w:val="0"/>
-          <w:numId w:val="2"/>
-        </w:numPr>
-        <w:ind w:left="142" w:hanging="568"/>
-        <w:rPr>
-          <w:rFonts w:ascii="Times New Roman" w:hAnsi="Times New Roman" w:cs="Times New Roman"/>
-          <w:b/>
-          <w:bCs/>
-          <w:sz w:val="28"/>
-          <w:szCs w:val="28"/>
+        <w:pStyle w:val="Judul1"/>
+        <w:rPr>
           <w:lang w:val="en-US"/>
         </w:rPr>
       </w:pPr>
-      <w:bookmarkStart w:id="7" w:name="_Toc99532625"/>
-      <w:r>
-        <w:rPr>
-          <w:rFonts w:ascii="Times New Roman" w:hAnsi="Times New Roman" w:cs="Times New Roman"/>
-          <w:b/>
-          <w:bCs/>
-          <w:sz w:val="28"/>
-          <w:szCs w:val="28"/>
-          <w:lang w:val="en-US"/>
-        </w:rPr>
-        <w:t>Latar belakang</w:t>
-      </w:r>
-      <w:bookmarkEnd w:id="7"/>
-    </w:p>
-    <w:p>
-      <w:pPr>
-        <w:ind w:firstLine="709"/>
-        <w:rPr>
-          <w:rFonts w:ascii="Times New Roman" w:hAnsi="Times New Roman" w:cs="Times New Roman"/>
-          <w:sz w:val="24"/>
-          <w:szCs w:val="24"/>
-          <w:lang w:val="en-US"/>
-        </w:rPr>
-      </w:pPr>
-    </w:p>
-    <w:p>
-      <w:pPr>
-        <w:pStyle w:val="Judul2"/>
-        <w:numPr>
-          <w:ilvl w:val="0"/>
-          <w:numId w:val="2"/>
-        </w:numPr>
-        <w:ind w:left="142" w:hanging="568"/>
-        <w:rPr>
-          <w:rFonts w:ascii="Times New Roman" w:hAnsi="Times New Roman" w:cs="Times New Roman"/>
-          <w:b/>
-          <w:bCs/>
-          <w:sz w:val="28"/>
-          <w:szCs w:val="28"/>
-        </w:rPr>
-      </w:pPr>
-      <w:bookmarkStart w:id="8" w:name="_Toc99532626"/>
-      <w:r>
-        <w:rPr>
-          <w:rFonts w:ascii="Times New Roman" w:hAnsi="Times New Roman" w:cs="Times New Roman"/>
-          <w:b/>
-          <w:bCs/>
-          <w:sz w:val="28"/>
-          <w:szCs w:val="28"/>
-          <w:lang w:val="en-US"/>
-        </w:rPr>
-        <w:t>Rumusan masalah</w:t>
-      </w:r>
-      <w:bookmarkEnd w:id="8"/>
-    </w:p>
-    <w:p>
-      <w:pPr>
-        <w:pStyle w:val="Judul2"/>
-        <w:numPr>
-          <w:ilvl w:val="0"/>
-          <w:numId w:val="2"/>
-        </w:numPr>
-        <w:ind w:left="142" w:hanging="568"/>
-        <w:rPr>
-          <w:rFonts w:ascii="Times New Roman" w:hAnsi="Times New Roman" w:cs="Times New Roman"/>
-          <w:b/>
-          <w:bCs/>
-          <w:sz w:val="28"/>
-          <w:szCs w:val="28"/>
-          <w:lang w:val="en-US"/>
-        </w:rPr>
-      </w:pPr>
-      <w:bookmarkStart w:id="9" w:name="_Toc99532627"/>
-      <w:r>
-        <w:rPr>
-          <w:rFonts w:ascii="Times New Roman" w:hAnsi="Times New Roman" w:cs="Times New Roman"/>
-          <w:b/>
-          <w:bCs/>
-          <w:sz w:val="28"/>
-          <w:szCs w:val="28"/>
-          <w:lang w:val="en-US"/>
-        </w:rPr>
-        <w:t>Tujuan</w:t>
-      </w:r>
-      <w:bookmarkEnd w:id="9"/>
-    </w:p>
-    <w:p>
-      <w:pPr>
-        <w:rPr>
-          <w:lang w:val="en-US"/>
-        </w:rPr>
-      </w:pPr>
-      <w:r>
-        <w:rPr>
-          <w:lang w:val="en-US"/>
-        </w:rPr>
-        <w:br w:type="page"/>
-      </w:r>
-    </w:p>
-    <w:p>
-      <w:pPr>
-        <w:pStyle w:val="Judul1"/>
-        <w:jc w:val="center"/>
+      <w:bookmarkStart w:id="7" w:name="_Toc100401624"/>
+      <w:r>
         <w:rPr>
           <w:rFonts w:ascii="Times New Roman" w:hAnsi="Times New Roman" w:cs="Times New Roman"/>
           <w:b/>
@@ -1668,8 +1083,126 @@
           <w:szCs w:val="36"/>
           <w:lang w:val="en-US"/>
         </w:rPr>
-      </w:pPr>
-      <w:bookmarkStart w:id="10" w:name="_Toc99532628"/>
+        <w:t>Rumusan Masalah</w:t>
+      </w:r>
+      <w:bookmarkEnd w:id="7"/>
+      <w:r>
+        <w:rPr>
+          <w:lang w:val="en-US"/>
+        </w:rPr>
+        <w:t xml:space="preserve"> </w:t>
+      </w:r>
+    </w:p>
+    <w:p>
+      <w:pPr>
+        <w:rPr>
+          <w:rFonts w:ascii="Times New Roman" w:hAnsi="Times New Roman" w:cs="Times New Roman"/>
+          <w:sz w:val="24"/>
+          <w:szCs w:val="24"/>
+          <w:lang w:val="en-US"/>
+        </w:rPr>
+      </w:pPr>
+      <w:r>
+        <w:rPr>
+          <w:rFonts w:ascii="Times New Roman" w:hAnsi="Times New Roman" w:cs="Times New Roman"/>
+          <w:sz w:val="24"/>
+          <w:szCs w:val="24"/>
+          <w:lang w:val="en-US"/>
+        </w:rPr>
+        <w:t>1. Bagaimana toleransi antar umat beragama di Indonesia</w:t>
+      </w:r>
+    </w:p>
+    <w:p>
+      <w:pPr>
+        <w:rPr>
+          <w:rFonts w:ascii="Times New Roman" w:hAnsi="Times New Roman" w:cs="Times New Roman"/>
+          <w:sz w:val="24"/>
+          <w:szCs w:val="24"/>
+          <w:lang w:val="en-US"/>
+        </w:rPr>
+      </w:pPr>
+      <w:r>
+        <w:rPr>
+          <w:rFonts w:ascii="Times New Roman" w:hAnsi="Times New Roman" w:cs="Times New Roman"/>
+          <w:sz w:val="24"/>
+          <w:szCs w:val="24"/>
+          <w:lang w:val="en-US"/>
+        </w:rPr>
+        <w:t>2. Bagaimana cara memperkuat tali ukhuwah  antar umat beragama di Indonesia</w:t>
+      </w:r>
+    </w:p>
+    <w:p>
+      <w:pPr>
+        <w:rPr>
+          <w:rFonts w:ascii="Times New Roman" w:hAnsi="Times New Roman" w:cs="Times New Roman"/>
+          <w:sz w:val="24"/>
+          <w:szCs w:val="24"/>
+          <w:lang w:val="en-US"/>
+        </w:rPr>
+      </w:pPr>
+      <w:r>
+        <w:rPr>
+          <w:rFonts w:ascii="Times New Roman" w:hAnsi="Times New Roman" w:cs="Times New Roman"/>
+          <w:sz w:val="24"/>
+          <w:szCs w:val="24"/>
+          <w:lang w:val="en-US"/>
+        </w:rPr>
+        <w:t>3. Bagaimana penerapan T</w:t>
+      </w:r>
+      <w:r>
+        <w:rPr>
+          <w:rFonts w:ascii="Times New Roman" w:hAnsi="Times New Roman" w:cs="Times New Roman"/>
+          <w:sz w:val="24"/>
+          <w:szCs w:val="24"/>
+          <w:lang w:val="en-US"/>
+        </w:rPr>
+        <w:t xml:space="preserve">eknologi </w:t>
+      </w:r>
+      <w:r>
+        <w:rPr>
+          <w:rFonts w:ascii="Times New Roman" w:hAnsi="Times New Roman" w:cs="Times New Roman"/>
+          <w:sz w:val="24"/>
+          <w:szCs w:val="24"/>
+          <w:lang w:val="en-US"/>
+        </w:rPr>
+        <w:t>I</w:t>
+      </w:r>
+      <w:r>
+        <w:rPr>
+          <w:rFonts w:ascii="Times New Roman" w:hAnsi="Times New Roman" w:cs="Times New Roman"/>
+          <w:sz w:val="24"/>
+          <w:szCs w:val="24"/>
+          <w:lang w:val="en-US"/>
+        </w:rPr>
+        <w:t>nformasi</w:t>
+      </w:r>
+      <w:r>
+        <w:rPr>
+          <w:rFonts w:ascii="Times New Roman" w:hAnsi="Times New Roman" w:cs="Times New Roman"/>
+          <w:sz w:val="24"/>
+          <w:szCs w:val="24"/>
+          <w:lang w:val="en-US"/>
+        </w:rPr>
+        <w:t xml:space="preserve"> dalam memperkuat tali ukhuwah antar umat beragama</w:t>
+      </w:r>
+      <w:r>
+        <w:rPr>
+          <w:rFonts w:ascii="Times New Roman" w:hAnsi="Times New Roman" w:cs="Times New Roman"/>
+          <w:sz w:val="24"/>
+          <w:szCs w:val="24"/>
+          <w:lang w:val="en-US"/>
+        </w:rPr>
+        <w:t xml:space="preserve"> di Indonesia</w:t>
+      </w:r>
+    </w:p>
+    <w:p>
+      <w:pPr>
+        <w:pStyle w:val="Judul1"/>
+        <w:rPr>
+          <w:lang w:val="en-US"/>
+        </w:rPr>
+      </w:pPr>
+      <w:bookmarkStart w:id="8" w:name="_Toc100401625"/>
       <w:r>
         <w:rPr>
           <w:rFonts w:ascii="Times New Roman" w:hAnsi="Times New Roman" w:cs="Times New Roman"/>
@@ -1679,11 +1212,95 @@
           <w:szCs w:val="36"/>
           <w:lang w:val="en-US"/>
         </w:rPr>
-        <w:lastRenderedPageBreak/>
-        <w:t xml:space="preserve">BAB II </w:t>
-      </w:r>
-      <w:bookmarkEnd w:id="10"/>
-      <w:r>
+        <w:t>Tujuan</w:t>
+      </w:r>
+      <w:bookmarkEnd w:id="8"/>
+      <w:r>
+        <w:rPr>
+          <w:lang w:val="en-US"/>
+        </w:rPr>
+        <w:t xml:space="preserve"> </w:t>
+      </w:r>
+    </w:p>
+    <w:p>
+      <w:pPr>
+        <w:rPr>
+          <w:rFonts w:ascii="Times New Roman" w:hAnsi="Times New Roman" w:cs="Times New Roman"/>
+          <w:sz w:val="24"/>
+          <w:szCs w:val="24"/>
+          <w:lang w:val="en-US"/>
+        </w:rPr>
+      </w:pPr>
+      <w:r>
+        <w:rPr>
+          <w:rFonts w:ascii="Times New Roman" w:hAnsi="Times New Roman" w:cs="Times New Roman"/>
+          <w:sz w:val="24"/>
+          <w:szCs w:val="24"/>
+          <w:lang w:val="en-US"/>
+        </w:rPr>
+        <w:t>1. Mendeskripsikan toleransi antar umat beragama di Indonesia</w:t>
+      </w:r>
+    </w:p>
+    <w:p>
+      <w:pPr>
+        <w:rPr>
+          <w:rFonts w:ascii="Times New Roman" w:hAnsi="Times New Roman" w:cs="Times New Roman"/>
+          <w:sz w:val="24"/>
+          <w:szCs w:val="24"/>
+          <w:lang w:val="en-US"/>
+        </w:rPr>
+      </w:pPr>
+      <w:r>
+        <w:rPr>
+          <w:rFonts w:ascii="Times New Roman" w:hAnsi="Times New Roman" w:cs="Times New Roman"/>
+          <w:sz w:val="24"/>
+          <w:szCs w:val="24"/>
+          <w:lang w:val="en-US"/>
+        </w:rPr>
+        <w:t>2. Mengidentifikasi cara memperkuat tali ukhuwah antar umat beragama di Indonesia</w:t>
+      </w:r>
+    </w:p>
+    <w:p>
+      <w:pPr>
+        <w:rPr>
+          <w:rFonts w:ascii="Times New Roman" w:hAnsi="Times New Roman" w:cs="Times New Roman"/>
+          <w:sz w:val="24"/>
+          <w:szCs w:val="24"/>
+          <w:lang w:val="en-US"/>
+        </w:rPr>
+      </w:pPr>
+      <w:r>
+        <w:rPr>
+          <w:rFonts w:ascii="Times New Roman" w:hAnsi="Times New Roman" w:cs="Times New Roman"/>
+          <w:sz w:val="24"/>
+          <w:szCs w:val="24"/>
+          <w:lang w:val="en-US"/>
+        </w:rPr>
+        <w:t>3. Mengidentifikasi penerapan TI dalam memperkuat tali ukhuwah antar umat beragama</w:t>
+      </w:r>
+      <w:r>
+        <w:rPr>
+          <w:rFonts w:ascii="Times New Roman" w:hAnsi="Times New Roman" w:cs="Times New Roman"/>
+          <w:sz w:val="24"/>
+          <w:szCs w:val="24"/>
+          <w:lang w:val="en-US"/>
+        </w:rPr>
+        <w:t xml:space="preserve"> di Indonesia</w:t>
+      </w:r>
+    </w:p>
+    <w:p>
+      <w:pPr>
+        <w:rPr>
+          <w:rFonts w:ascii="Times New Roman" w:hAnsi="Times New Roman" w:cs="Times New Roman"/>
+          <w:sz w:val="24"/>
+          <w:szCs w:val="24"/>
+          <w:lang w:val="en-US"/>
+        </w:rPr>
+      </w:pPr>
+    </w:p>
+    <w:p>
+      <w:pPr>
+        <w:pStyle w:val="Judul1"/>
         <w:rPr>
           <w:rFonts w:ascii="Times New Roman" w:hAnsi="Times New Roman" w:cs="Times New Roman"/>
           <w:b/>
@@ -1692,43 +1309,25 @@
           <w:szCs w:val="36"/>
           <w:lang w:val="en-US"/>
         </w:rPr>
-        <w:t>LANDASAN TEORI</w:t>
-      </w:r>
-    </w:p>
-    <w:p>
-      <w:pPr>
-        <w:pStyle w:val="Judul2"/>
-        <w:numPr>
-          <w:ilvl w:val="0"/>
-          <w:numId w:val="4"/>
-        </w:numPr>
-        <w:ind w:left="142" w:hanging="568"/>
+      </w:pPr>
+      <w:r>
         <w:rPr>
           <w:rFonts w:ascii="Times New Roman" w:hAnsi="Times New Roman" w:cs="Times New Roman"/>
           <w:b/>
           <w:bCs/>
-          <w:sz w:val="28"/>
-          <w:szCs w:val="28"/>
+          <w:sz w:val="36"/>
+          <w:szCs w:val="36"/>
           <w:lang w:val="en-US"/>
         </w:rPr>
-      </w:pPr>
-      <w:bookmarkStart w:id="11" w:name="_Toc99532629"/>
-      <w:r>
-        <w:rPr>
-          <w:rFonts w:ascii="Times New Roman" w:hAnsi="Times New Roman" w:cs="Times New Roman"/>
-          <w:b/>
-          <w:bCs/>
-          <w:sz w:val="28"/>
-          <w:szCs w:val="28"/>
-          <w:lang w:val="en-US"/>
-        </w:rPr>
-        <w:t>Metode Penelitian</w:t>
-      </w:r>
-      <w:bookmarkEnd w:id="11"/>
-    </w:p>
-    <w:p>
-      <w:pPr>
-        <w:rPr>
+        <w:t>Pembahasan</w:t>
+      </w:r>
+    </w:p>
+    <w:p>
+      <w:pPr>
+        <w:rPr>
+          <w:rFonts w:ascii="Times New Roman" w:hAnsi="Times New Roman" w:cs="Times New Roman"/>
+          <w:sz w:val="24"/>
+          <w:szCs w:val="24"/>
           <w:lang w:val="en-US"/>
         </w:rPr>
       </w:pPr>
@@ -2245,16 +1844,16 @@
       </w:pPr>
     </w:lvl>
   </w:abstractNum>
-  <w:num w:numId="1">
+  <w:num w:numId="1" w16cid:durableId="1822505950">
     <w:abstractNumId w:val="0"/>
   </w:num>
-  <w:num w:numId="2">
+  <w:num w:numId="2" w16cid:durableId="926042126">
     <w:abstractNumId w:val="3"/>
   </w:num>
-  <w:num w:numId="3">
+  <w:num w:numId="3" w16cid:durableId="1133908535">
     <w:abstractNumId w:val="1"/>
   </w:num>
-  <w:num w:numId="4">
+  <w:num w:numId="4" w16cid:durableId="1566257100">
     <w:abstractNumId w:val="2"/>
   </w:num>
 </w:numbering>

</xml_diff>